<commit_message>
Updates at the start of Sprint 9
</commit_message>
<xml_diff>
--- a/Agile_Docs/Octo 18F RFQ Response Team - Pool 3.docx
+++ b/Agile_Docs/Octo 18F RFQ Response Team - Pool 3.docx
@@ -43,7 +43,12 @@
         <w:t xml:space="preserve">Brian Swenson, </w:t>
       </w:r>
       <w:r>
-        <w:t>Naina Leo, Steve Holden, Mark Byers, Dinesh Ganesan</w:t>
+        <w:t xml:space="preserve">Naina Leo, Steve Holden, </w:t>
+      </w:r>
+      <w:bookmarkStart w:id="0" w:name="_GoBack"/>
+      <w:bookmarkEnd w:id="0"/>
+      <w:r>
+        <w:t>Dinesh Ganesan</w:t>
       </w:r>
       <w:r>
         <w:t xml:space="preserve">, </w:t>
@@ -92,8 +97,6 @@
             <w:r>
               <w:t>Name</w:t>
             </w:r>
-            <w:bookmarkStart w:id="0" w:name="_GoBack"/>
-            <w:bookmarkEnd w:id="0"/>
           </w:p>
         </w:tc>
         <w:tc>
@@ -125,6 +128,12 @@
           <w:p>
             <w:r>
               <w:t>Delivery Manager</w:t>
+            </w:r>
+            <w:r>
+              <w:t xml:space="preserve"> (</w:t>
+            </w:r>
+            <w:r>
+              <w:t>accountable for delivery)</w:t>
             </w:r>
           </w:p>
         </w:tc>

</xml_diff>